<commit_message>
Modified longest sub string without repeating characters
</commit_message>
<xml_diff>
--- a/Strings/Medium/Longest-Sub-String-Without-Repeating-Characters/Real-World-Application.docx
+++ b/Strings/Medium/Longest-Sub-String-Without-Repeating-Characters/Real-World-Application.docx
@@ -13,20 +13,23 @@
         <w:t>🧠</w:t>
       </w:r>
       <w:r>
-        <w:t xml:space="preserve"> ONE Mental Process (Never Forget)</w:t>
-      </w:r>
-    </w:p>
-    <w:p>
-      <w:pPr>
-        <w:pStyle w:val="Heading2"/>
-      </w:pPr>
+        <w:t xml:space="preserve"> Mental Model (Never Forget)</w:t>
+      </w:r>
+    </w:p>
+    <w:p>
+      <w:pPr>
+        <w:pStyle w:val="Heading3"/>
+      </w:pPr>
+      <w:r>
+        <w:t xml:space="preserve">Think of it like a </w:t>
+      </w:r>
       <w:r>
         <w:rPr>
           <w:rStyle w:val="Strong"/>
           <w:b/>
           <w:bCs/>
         </w:rPr>
-        <w:t>"Start wide, move the shorter wall."</w:t>
+        <w:t>rubber band window</w:t>
       </w:r>
     </w:p>
     <w:p>
@@ -34,26 +37,86 @@
         <w:pStyle w:val="NormalWeb"/>
       </w:pPr>
       <w:r>
-        <w:t>Say it in your head:</w:t>
+        <w:t>You have:</w:t>
       </w:r>
     </w:p>
     <w:p>
       <w:pPr>
         <w:pStyle w:val="NormalWeb"/>
+        <w:numPr>
+          <w:ilvl w:val="0"/>
+          <w:numId w:val="9"/>
+        </w:numPr>
+      </w:pPr>
+      <w:r>
+        <w:rPr>
+          <w:rStyle w:val="HTMLCode"/>
+        </w:rPr>
+        <w:t>left</w:t>
+      </w:r>
+      <w:r>
+        <w:t xml:space="preserve"> finger</w:t>
+      </w:r>
+    </w:p>
+    <w:p>
+      <w:pPr>
+        <w:pStyle w:val="NormalWeb"/>
+        <w:numPr>
+          <w:ilvl w:val="0"/>
+          <w:numId w:val="9"/>
+        </w:numPr>
+      </w:pPr>
+      <w:r>
+        <w:rPr>
+          <w:rStyle w:val="HTMLCode"/>
+        </w:rPr>
+        <w:t>right</w:t>
+      </w:r>
+      <w:r>
+        <w:t xml:space="preserve"> finger</w:t>
+      </w:r>
+    </w:p>
+    <w:p>
+      <w:pPr>
+        <w:pStyle w:val="NormalWeb"/>
+        <w:numPr>
+          <w:ilvl w:val="0"/>
+          <w:numId w:val="9"/>
+        </w:numPr>
+      </w:pPr>
+      <w:r>
+        <w:t>Rubber band between them</w:t>
+      </w:r>
+    </w:p>
+    <w:p>
+      <w:pPr>
+        <w:pStyle w:val="NormalWeb"/>
+      </w:pPr>
+      <w:r>
+        <w:t>You slide over the string:</w:t>
+      </w:r>
+    </w:p>
+    <w:p>
+      <w:pPr>
+        <w:pStyle w:val="Heading3"/>
+      </w:pPr>
+      <w:r>
+        <w:t>Rules:</w:t>
+      </w:r>
+    </w:p>
+    <w:p>
+      <w:pPr>
+        <w:pStyle w:val="NormalWeb"/>
+        <w:numPr>
+          <w:ilvl w:val="0"/>
+          <w:numId w:val="10"/>
+        </w:numPr>
       </w:pPr>
       <w:r>
         <w:rPr>
           <w:rStyle w:val="Strong"/>
         </w:rPr>
-        <w:t>"Width always shrinks… so I must increase height."</w:t>
-      </w:r>
-    </w:p>
-    <w:p>
-      <w:pPr>
-        <w:pStyle w:val="Heading3"/>
-      </w:pPr>
-      <w:r>
-        <w:t>Why?</w:t>
+        <w:t>Right always moves forward</w:t>
       </w:r>
     </w:p>
     <w:p>
@@ -61,17 +124,50 @@
         <w:pStyle w:val="NormalWeb"/>
         <w:numPr>
           <w:ilvl w:val="0"/>
-          <w:numId w:val="1"/>
+          <w:numId w:val="10"/>
         </w:numPr>
       </w:pPr>
       <w:r>
-        <w:t xml:space="preserve">Area = </w:t>
+        <w:t xml:space="preserve">If </w:t>
       </w:r>
       <w:r>
         <w:rPr>
-          <w:rStyle w:val="HTMLCode"/>
+          <w:rStyle w:val="Strong"/>
         </w:rPr>
-        <w:t>width × min(height)</w:t>
+        <w:t>duplicate enters</w:t>
+      </w:r>
+      <w:r>
+        <w:t>:</w:t>
+      </w:r>
+    </w:p>
+    <w:p>
+      <w:pPr>
+        <w:pStyle w:val="NormalWeb"/>
+        <w:numPr>
+          <w:ilvl w:val="1"/>
+          <w:numId w:val="10"/>
+        </w:numPr>
+      </w:pPr>
+      <w:r>
+        <w:t>Snap rubber band from left</w:t>
+      </w:r>
+    </w:p>
+    <w:p>
+      <w:pPr>
+        <w:pStyle w:val="NormalWeb"/>
+        <w:numPr>
+          <w:ilvl w:val="1"/>
+          <w:numId w:val="10"/>
+        </w:numPr>
+      </w:pPr>
+      <w:r>
+        <w:t xml:space="preserve">Jump left </w:t>
+      </w:r>
+      <w:r>
+        <w:rPr>
+          <w:rStyle w:val="Strong"/>
+        </w:rPr>
+        <w:t>after last duplicate</w:t>
       </w:r>
     </w:p>
     <w:p>
@@ -79,92 +175,30 @@
         <w:pStyle w:val="NormalWeb"/>
         <w:numPr>
           <w:ilvl w:val="0"/>
-          <w:numId w:val="1"/>
+          <w:numId w:val="10"/>
         </w:numPr>
       </w:pPr>
       <w:r>
-        <w:t>Width ALWAYS decreases as pointers move</w:t>
+        <w:t>Track max window length</w:t>
+      </w:r>
+    </w:p>
+    <w:p>
+      <w:pPr>
+        <w:pStyle w:val="Heading3"/>
+      </w:pPr>
+      <w:r>
+        <w:t>Mantra (repeat):</w:t>
       </w:r>
     </w:p>
     <w:p>
       <w:pPr>
         <w:pStyle w:val="NormalWeb"/>
-        <w:numPr>
-          <w:ilvl w:val="0"/>
-          <w:numId w:val="1"/>
-        </w:numPr>
-      </w:pPr>
-      <w:r>
-        <w:t>So the ONLY way to get bigger area:</w:t>
-      </w:r>
-      <w:r>
-        <w:br/>
-      </w:r>
-      <w:r>
-        <w:rPr>
-          <w:rFonts w:ascii="Apple Color Emoji" w:hAnsi="Apple Color Emoji" w:cs="Apple Color Emoji"/>
-        </w:rPr>
-        <w:t>👉</w:t>
-      </w:r>
-      <w:r>
-        <w:t xml:space="preserve"> Find a </w:t>
-      </w:r>
+      </w:pPr>
       <w:r>
         <w:rPr>
           <w:rStyle w:val="Strong"/>
         </w:rPr>
-        <w:t>taller wall</w:t>
-      </w:r>
-    </w:p>
-    <w:p>
-      <w:pPr>
-        <w:pStyle w:val="Heading3"/>
-      </w:pPr>
-      <w:r>
-        <w:t>Rule:</w:t>
-      </w:r>
-    </w:p>
-    <w:p>
-      <w:pPr>
-        <w:pStyle w:val="NormalWeb"/>
-      </w:pPr>
-      <w:r>
-        <w:rPr>
-          <w:rStyle w:val="Strong"/>
-        </w:rPr>
-        <w:t>Move the pointer with the smaller height</w:t>
-      </w:r>
-    </w:p>
-    <w:p>
-      <w:pPr>
-        <w:pStyle w:val="NormalWeb"/>
-      </w:pPr>
-      <w:r>
-        <w:t>Because:</w:t>
-      </w:r>
-    </w:p>
-    <w:p>
-      <w:pPr>
-        <w:pStyle w:val="NormalWeb"/>
-        <w:numPr>
-          <w:ilvl w:val="0"/>
-          <w:numId w:val="2"/>
-        </w:numPr>
-      </w:pPr>
-      <w:r>
-        <w:t>Taller wall is already helping</w:t>
-      </w:r>
-    </w:p>
-    <w:p>
-      <w:pPr>
-        <w:pStyle w:val="NormalWeb"/>
-        <w:numPr>
-          <w:ilvl w:val="0"/>
-          <w:numId w:val="2"/>
-        </w:numPr>
-      </w:pPr>
-      <w:r>
-        <w:t>Short wall is the limiting factor</w:t>
+        <w:t>"Right expands, Left jumps, Never go back."</w:t>
       </w:r>
     </w:p>
     <w:p>
@@ -173,7 +207,7 @@
           <w:noProof/>
         </w:rPr>
         <w:pict>
-          <v:rect id="_x0000_i1045" alt="" style="width:451.3pt;height:.05pt;mso-width-percent:0;mso-height-percent:0;mso-width-percent:0;mso-height-percent:0" o:hralign="center" o:hrstd="t" o:hr="t" fillcolor="#a0a0a0" stroked="f"/>
+          <v:rect id="_x0000_i1033" alt="" style="width:451.3pt;height:.05pt;mso-width-percent:0;mso-height-percent:0;mso-width-percent:0;mso-height-percent:0" o:hralign="center" o:hrstd="t" o:hr="t" fillcolor="#a0a0a0" stroked="f"/>
         </w:pict>
       </w:r>
     </w:p>
@@ -185,41 +219,81 @@
         <w:rPr>
           <w:rFonts w:ascii="Apple Color Emoji" w:hAnsi="Apple Color Emoji" w:cs="Apple Color Emoji"/>
         </w:rPr>
-        <w:t>🎯</w:t>
-      </w:r>
-      <w:r>
-        <w:t xml:space="preserve"> One-line Memory Hook</w:t>
+        <w:t>🪜</w:t>
+      </w:r>
+      <w:r>
+        <w:t xml:space="preserve"> 3-Step Thought Process</w:t>
       </w:r>
     </w:p>
     <w:p>
       <w:pPr>
         <w:pStyle w:val="NormalWeb"/>
+      </w:pPr>
+      <w:r>
+        <w:t>When solving ANY sliding window:</w:t>
+      </w:r>
+    </w:p>
+    <w:p>
+      <w:pPr>
+        <w:pStyle w:val="NormalWeb"/>
+        <w:numPr>
+          <w:ilvl w:val="0"/>
+          <w:numId w:val="11"/>
+        </w:numPr>
       </w:pPr>
       <w:r>
         <w:rPr>
           <w:rStyle w:val="Strong"/>
         </w:rPr>
-        <w:t>"Short wall limits water – move it."</w:t>
+        <w:t>What breaks the window?</w:t>
+      </w:r>
+      <w:r>
+        <w:br/>
+        <w:t>→ duplicates</w:t>
       </w:r>
     </w:p>
     <w:p>
       <w:pPr>
         <w:pStyle w:val="NormalWeb"/>
-      </w:pPr>
-      <w:r>
-        <w:t>OR</w:t>
-      </w:r>
-    </w:p>
-    <w:p>
-      <w:pPr>
-        <w:pStyle w:val="NormalWeb"/>
+        <w:numPr>
+          <w:ilvl w:val="0"/>
+          <w:numId w:val="11"/>
+        </w:numPr>
       </w:pPr>
       <w:r>
         <w:rPr>
           <w:rStyle w:val="Strong"/>
         </w:rPr>
-        <w:t>"Shrink smart, not blind."</w:t>
-      </w:r>
+        <w:t>How to fix?</w:t>
+      </w:r>
+      <w:r>
+        <w:br/>
+        <w:t>→ move left forward</w:t>
+      </w:r>
+    </w:p>
+    <w:p>
+      <w:pPr>
+        <w:pStyle w:val="NormalWeb"/>
+        <w:numPr>
+          <w:ilvl w:val="0"/>
+          <w:numId w:val="11"/>
+        </w:numPr>
+      </w:pPr>
+      <w:r>
+        <w:rPr>
+          <w:rStyle w:val="Strong"/>
+        </w:rPr>
+        <w:t>How fast?</w:t>
+      </w:r>
+      <w:r>
+        <w:br/>
+        <w:t xml:space="preserve">→ jump using </w:t>
+      </w:r>
+      <w:proofErr w:type="spellStart"/>
+      <w:r>
+        <w:t>hashmap</w:t>
+      </w:r>
+      <w:proofErr w:type="spellEnd"/>
     </w:p>
     <w:p>
       <w:r>
@@ -227,7 +301,7 @@
           <w:noProof/>
         </w:rPr>
         <w:pict>
-          <v:rect id="_x0000_i1044" alt="" style="width:451.3pt;height:.05pt;mso-width-percent:0;mso-height-percent:0;mso-width-percent:0;mso-height-percent:0" o:hralign="center" o:hrstd="t" o:hr="t" fillcolor="#a0a0a0" stroked="f"/>
+          <v:rect id="_x0000_i1032" alt="" style="width:451.3pt;height:.05pt;mso-width-percent:0;mso-height-percent:0;mso-width-percent:0;mso-height-percent:0" o:hralign="center" o:hrstd="t" o:hr="t" fillcolor="#a0a0a0" stroked="f"/>
         </w:pict>
       </w:r>
     </w:p>
@@ -239,10 +313,27 @@
         <w:rPr>
           <w:rFonts w:ascii="Apple Color Emoji" w:hAnsi="Apple Color Emoji" w:cs="Apple Color Emoji"/>
         </w:rPr>
-        <w:t>🔑</w:t>
-      </w:r>
-      <w:r>
-        <w:t xml:space="preserve"> Step Pattern</w:t>
+        <w:t>🧩</w:t>
+      </w:r>
+      <w:r>
+        <w:t xml:space="preserve"> Memory Hook</w:t>
+      </w:r>
+    </w:p>
+    <w:p>
+      <w:pPr>
+        <w:pStyle w:val="NormalWeb"/>
+      </w:pPr>
+      <w:r>
+        <w:t xml:space="preserve">Imagine a </w:t>
+      </w:r>
+      <w:r>
+        <w:rPr>
+          <w:rStyle w:val="Strong"/>
+        </w:rPr>
+        <w:t>club bouncer</w:t>
+      </w:r>
+      <w:r>
+        <w:t>:</w:t>
       </w:r>
     </w:p>
     <w:p>
@@ -250,17 +341,49 @@
         <w:pStyle w:val="NormalWeb"/>
         <w:numPr>
           <w:ilvl w:val="0"/>
-          <w:numId w:val="3"/>
+          <w:numId w:val="12"/>
         </w:numPr>
       </w:pPr>
-      <w:r>
-        <w:t xml:space="preserve">Start at </w:t>
+      <w:proofErr w:type="spellStart"/>
+      <w:r>
+        <w:t>Hashmap</w:t>
+      </w:r>
+      <w:proofErr w:type="spellEnd"/>
+      <w:r>
+        <w:t xml:space="preserve"> = guest list (last entry time)</w:t>
+      </w:r>
+    </w:p>
+    <w:p>
+      <w:pPr>
+        <w:pStyle w:val="NormalWeb"/>
+        <w:numPr>
+          <w:ilvl w:val="0"/>
+          <w:numId w:val="12"/>
+        </w:numPr>
+      </w:pPr>
+      <w:r>
+        <w:t>Duplicate arrives →</w:t>
+      </w:r>
+    </w:p>
+    <w:p>
+      <w:pPr>
+        <w:pStyle w:val="NormalWeb"/>
+        <w:numPr>
+          <w:ilvl w:val="1"/>
+          <w:numId w:val="12"/>
+        </w:numPr>
+      </w:pPr>
+      <w:r>
+        <w:t xml:space="preserve">Bouncer kicks out everyone </w:t>
       </w:r>
       <w:r>
         <w:rPr>
           <w:rStyle w:val="Strong"/>
         </w:rPr>
-        <w:t>both ends</w:t>
+        <w:t>before</w:t>
+      </w:r>
+      <w:r>
+        <w:t xml:space="preserve"> him</w:t>
       </w:r>
     </w:p>
     <w:p>
@@ -268,41 +391,42 @@
         <w:pStyle w:val="NormalWeb"/>
         <w:numPr>
           <w:ilvl w:val="0"/>
-          <w:numId w:val="3"/>
+          <w:numId w:val="12"/>
         </w:numPr>
       </w:pPr>
       <w:r>
-        <w:t>Compute area</w:t>
-      </w:r>
-    </w:p>
-    <w:p>
-      <w:pPr>
-        <w:pStyle w:val="NormalWeb"/>
-        <w:numPr>
-          <w:ilvl w:val="0"/>
-          <w:numId w:val="3"/>
-        </w:numPr>
-      </w:pPr>
-      <w:r>
-        <w:t xml:space="preserve">Move </w:t>
+        <w:t xml:space="preserve">No duplicate → party continues </w:t>
       </w:r>
       <w:r>
         <w:rPr>
-          <w:rStyle w:val="Strong"/>
+          <w:rFonts w:ascii="Apple Color Emoji" w:hAnsi="Apple Color Emoji" w:cs="Apple Color Emoji"/>
         </w:rPr>
-        <w:t>smaller height</w:t>
-      </w:r>
-    </w:p>
-    <w:p>
-      <w:pPr>
-        <w:pStyle w:val="NormalWeb"/>
-        <w:numPr>
-          <w:ilvl w:val="0"/>
-          <w:numId w:val="3"/>
-        </w:numPr>
-      </w:pPr>
-      <w:r>
-        <w:t>Repeat</w:t>
+        <w:t>🎉</w:t>
+      </w:r>
+    </w:p>
+    <w:p>
+      <w:r>
+        <w:rPr>
+          <w:noProof/>
+        </w:rPr>
+        <w:lastRenderedPageBreak/>
+        <w:pict>
+          <v:rect id="_x0000_i1031" alt="" style="width:451.3pt;height:.05pt;mso-width-percent:0;mso-height-percent:0;mso-width-percent:0;mso-height-percent:0" o:hralign="center" o:hrstd="t" o:hr="t" fillcolor="#a0a0a0" stroked="f"/>
+        </w:pict>
+      </w:r>
+    </w:p>
+    <w:p>
+      <w:pPr>
+        <w:pStyle w:val="Heading1"/>
+      </w:pPr>
+      <w:r>
+        <w:rPr>
+          <w:rFonts w:ascii="Apple Color Emoji" w:hAnsi="Apple Color Emoji" w:cs="Apple Color Emoji"/>
+        </w:rPr>
+        <w:t>🌍</w:t>
+      </w:r>
+      <w:r>
+        <w:t xml:space="preserve"> Real World Problems Using This Algo</w:t>
       </w:r>
     </w:p>
     <w:p>
@@ -311,53 +435,53 @@
           <w:noProof/>
         </w:rPr>
         <w:pict>
-          <v:rect id="_x0000_i1043" alt="" style="width:451.3pt;height:.05pt;mso-width-percent:0;mso-height-percent:0;mso-width-percent:0;mso-height-percent:0" o:hralign="center" o:hrstd="t" o:hr="t" fillcolor="#a0a0a0" stroked="f"/>
+          <v:rect id="_x0000_i1030" alt="" style="width:451.3pt;height:.05pt;mso-width-percent:0;mso-height-percent:0;mso-width-percent:0;mso-height-percent:0" o:hralign="center" o:hrstd="t" o:hr="t" fillcolor="#a0a0a0" stroked="f"/>
         </w:pict>
       </w:r>
     </w:p>
     <w:p>
       <w:pPr>
-        <w:pStyle w:val="Heading1"/>
-      </w:pPr>
+        <w:pStyle w:val="Heading2"/>
+      </w:pPr>
+      <w:r>
+        <w:t>1</w:t>
+      </w:r>
       <w:r>
         <w:rPr>
           <w:rFonts w:ascii="Apple Color Emoji" w:hAnsi="Apple Color Emoji" w:cs="Apple Color Emoji"/>
         </w:rPr>
-        <w:lastRenderedPageBreak/>
-        <w:t>🌍</w:t>
-      </w:r>
-      <w:r>
-        <w:t xml:space="preserve"> Real-World Problems Using This Pattern</w:t>
-      </w:r>
-    </w:p>
-    <w:p>
-      <w:r>
-        <w:pict>
-          <v:rect id="_x0000_i1037" style="width:0;height:1.5pt" o:hralign="center" o:hrstd="t" o:hr="t" fillcolor="#a0a0a0" stroked="f"/>
-        </w:pict>
-      </w:r>
-    </w:p>
-    <w:p>
-      <w:pPr>
-        <w:pStyle w:val="Heading2"/>
-      </w:pPr>
-      <w:r>
-        <w:t>1️</w:t>
-      </w:r>
+        <w:t>️⃣</w:t>
+      </w:r>
+      <w:r>
+        <w:t xml:space="preserve"> Network Packet Monitoring</w:t>
+      </w:r>
+    </w:p>
+    <w:p>
+      <w:pPr>
+        <w:pStyle w:val="NormalWeb"/>
+      </w:pPr>
       <w:r>
         <w:rPr>
-          <w:rFonts w:ascii="Segoe UI Symbol" w:hAnsi="Segoe UI Symbol" w:cs="Segoe UI Symbol"/>
+          <w:rStyle w:val="Strong"/>
         </w:rPr>
-        <w:t>⃣</w:t>
-      </w:r>
-      <w:r>
-        <w:t xml:space="preserve"> Building Dams </w:t>
+        <w:t>Problem:</w:t>
+      </w:r>
+      <w:r>
+        <w:br/>
+        <w:t xml:space="preserve">Longest streak of </w:t>
       </w:r>
       <w:r>
         <w:rPr>
-          <w:rFonts w:ascii="Apple Color Emoji" w:hAnsi="Apple Color Emoji" w:cs="Apple Color Emoji"/>
+          <w:rStyle w:val="Strong"/>
         </w:rPr>
-        <w:t>🏞️</w:t>
+        <w:t>unique IPs</w:t>
+      </w:r>
+      <w:r>
+        <w:t xml:space="preserve"> without repeat</w:t>
+      </w:r>
+      <w:r>
+        <w:br/>
+        <w:t>→ Detect suspicious loops</w:t>
       </w:r>
     </w:p>
     <w:p>
@@ -365,7 +489,7 @@
         <w:pStyle w:val="NormalWeb"/>
       </w:pPr>
       <w:r>
-        <w:t>Two dams hold water.</w:t>
+        <w:t>Solution:</w:t>
       </w:r>
     </w:p>
     <w:p>
@@ -373,11 +497,11 @@
         <w:pStyle w:val="NormalWeb"/>
         <w:numPr>
           <w:ilvl w:val="0"/>
-          <w:numId w:val="4"/>
+          <w:numId w:val="13"/>
         </w:numPr>
       </w:pPr>
       <w:r>
-        <w:t>Distance = river width</w:t>
+        <w:t>IPs = characters</w:t>
       </w:r>
     </w:p>
     <w:p>
@@ -385,152 +509,11 @@
         <w:pStyle w:val="NormalWeb"/>
         <w:numPr>
           <w:ilvl w:val="0"/>
-          <w:numId w:val="4"/>
+          <w:numId w:val="13"/>
         </w:numPr>
       </w:pPr>
       <w:r>
-        <w:t>Shorter dam decides capacity</w:t>
-      </w:r>
-    </w:p>
-    <w:p>
-      <w:pPr>
-        <w:pStyle w:val="NormalWeb"/>
-      </w:pPr>
-      <w:r>
-        <w:t>Goal:</w:t>
-      </w:r>
-    </w:p>
-    <w:p>
-      <w:pPr>
-        <w:pStyle w:val="NormalWeb"/>
-      </w:pPr>
-      <w:r>
-        <w:t xml:space="preserve">Find </w:t>
-      </w:r>
-      <w:r>
-        <w:rPr>
-          <w:rStyle w:val="Strong"/>
-        </w:rPr>
-        <w:t>best two dams</w:t>
-      </w:r>
-      <w:r>
-        <w:t xml:space="preserve"> to hold max water</w:t>
-      </w:r>
-    </w:p>
-    <w:p>
-      <w:pPr>
-        <w:pStyle w:val="NormalWeb"/>
-      </w:pPr>
-      <w:r>
-        <w:rPr>
-          <w:rFonts w:ascii="Apple Color Emoji" w:hAnsi="Apple Color Emoji" w:cs="Apple Color Emoji"/>
-        </w:rPr>
-        <w:t>✔</w:t>
-      </w:r>
-      <w:r>
-        <w:t xml:space="preserve"> Start far</w:t>
-      </w:r>
-      <w:r>
-        <w:br/>
-      </w:r>
-      <w:r>
-        <w:rPr>
-          <w:rFonts w:ascii="Apple Color Emoji" w:hAnsi="Apple Color Emoji" w:cs="Apple Color Emoji"/>
-        </w:rPr>
-        <w:t>✔</w:t>
-      </w:r>
-      <w:r>
-        <w:t xml:space="preserve"> Move smaller dam</w:t>
-      </w:r>
-      <w:r>
-        <w:br/>
-      </w:r>
-      <w:r>
-        <w:rPr>
-          <w:rFonts w:ascii="Apple Color Emoji" w:hAnsi="Apple Color Emoji" w:cs="Apple Color Emoji"/>
-        </w:rPr>
-        <w:t>✔</w:t>
-      </w:r>
-      <w:r>
-        <w:t xml:space="preserve"> Check capacity</w:t>
-      </w:r>
-    </w:p>
-    <w:p>
-      <w:r>
-        <w:pict>
-          <v:rect id="_x0000_i1038" style="width:0;height:1.5pt" o:hralign="center" o:hrstd="t" o:hr="t" fillcolor="#a0a0a0" stroked="f"/>
-        </w:pict>
-      </w:r>
-    </w:p>
-    <w:p>
-      <w:pPr>
-        <w:pStyle w:val="Heading2"/>
-      </w:pPr>
-      <w:r>
-        <w:t>2️</w:t>
-      </w:r>
-      <w:r>
-        <w:rPr>
-          <w:rFonts w:ascii="Segoe UI Symbol" w:hAnsi="Segoe UI Symbol" w:cs="Segoe UI Symbol"/>
-        </w:rPr>
-        <w:t>⃣</w:t>
-      </w:r>
-      <w:r>
-        <w:t xml:space="preserve"> Network Bandwidth </w:t>
-      </w:r>
-      <w:r>
-        <w:rPr>
-          <w:rFonts w:ascii="Apple Color Emoji" w:hAnsi="Apple Color Emoji" w:cs="Apple Color Emoji"/>
-        </w:rPr>
-        <w:t>📡</w:t>
-      </w:r>
-    </w:p>
-    <w:p>
-      <w:pPr>
-        <w:pStyle w:val="NormalWeb"/>
-      </w:pPr>
-      <w:r>
-        <w:t>Two servers:</w:t>
-      </w:r>
-    </w:p>
-    <w:p>
-      <w:pPr>
-        <w:pStyle w:val="NormalWeb"/>
-        <w:numPr>
-          <w:ilvl w:val="0"/>
-          <w:numId w:val="5"/>
-        </w:numPr>
-      </w:pPr>
-      <w:r>
-        <w:t>Bandwidth limit = smaller server</w:t>
-      </w:r>
-    </w:p>
-    <w:p>
-      <w:pPr>
-        <w:pStyle w:val="NormalWeb"/>
-        <w:numPr>
-          <w:ilvl w:val="0"/>
-          <w:numId w:val="5"/>
-        </w:numPr>
-      </w:pPr>
-      <w:r>
-        <w:t>Distance = latency</w:t>
-      </w:r>
-    </w:p>
-    <w:p>
-      <w:pPr>
-        <w:pStyle w:val="NormalWeb"/>
-      </w:pPr>
-      <w:r>
-        <w:t>Goal:</w:t>
-      </w:r>
-    </w:p>
-    <w:p>
-      <w:pPr>
-        <w:pStyle w:val="NormalWeb"/>
-      </w:pPr>
-      <w:r>
-        <w:t>Max data transfer</w:t>
+        <w:t>Same algorithm</w:t>
       </w:r>
     </w:p>
     <w:p>
@@ -539,7 +522,7 @@
           <w:noProof/>
         </w:rPr>
         <w:pict>
-          <v:rect id="_x0000_i1042" alt="" style="width:451.3pt;height:.05pt;mso-width-percent:0;mso-height-percent:0;mso-width-percent:0;mso-height-percent:0" o:hralign="center" o:hrstd="t" o:hr="t" fillcolor="#a0a0a0" stroked="f"/>
+          <v:rect id="_x0000_i1029" alt="" style="width:451.3pt;height:.05pt;mso-width-percent:0;mso-height-percent:0;mso-width-percent:0;mso-height-percent:0" o:hralign="center" o:hrstd="t" o:hr="t" fillcolor="#a0a0a0" stroked="f"/>
         </w:pict>
       </w:r>
     </w:p>
@@ -548,22 +531,16 @@
         <w:pStyle w:val="Heading2"/>
       </w:pPr>
       <w:r>
-        <w:t>3️</w:t>
-      </w:r>
-      <w:r>
-        <w:rPr>
-          <w:rFonts w:ascii="Segoe UI Symbol" w:hAnsi="Segoe UI Symbol" w:cs="Segoe UI Symbol"/>
-        </w:rPr>
-        <w:t>⃣</w:t>
-      </w:r>
-      <w:r>
-        <w:t xml:space="preserve"> Stadium Crowd Control </w:t>
+        <w:t>2</w:t>
       </w:r>
       <w:r>
         <w:rPr>
           <w:rFonts w:ascii="Apple Color Emoji" w:hAnsi="Apple Color Emoji" w:cs="Apple Color Emoji"/>
         </w:rPr>
-        <w:t>🏟️</w:t>
+        <w:t>️⃣</w:t>
+      </w:r>
+      <w:r>
+        <w:t xml:space="preserve"> Fraud Detection</w:t>
       </w:r>
     </w:p>
     <w:p>
@@ -571,47 +548,18 @@
         <w:pStyle w:val="NormalWeb"/>
       </w:pPr>
       <w:r>
-        <w:t>Two gates:</w:t>
-      </w:r>
-    </w:p>
-    <w:p>
-      <w:pPr>
-        <w:pStyle w:val="NormalWeb"/>
-        <w:numPr>
-          <w:ilvl w:val="0"/>
-          <w:numId w:val="6"/>
-        </w:numPr>
-      </w:pPr>
-      <w:r>
-        <w:t>Smaller gate controls flow</w:t>
-      </w:r>
-    </w:p>
-    <w:p>
-      <w:pPr>
-        <w:pStyle w:val="NormalWeb"/>
-        <w:numPr>
-          <w:ilvl w:val="0"/>
-          <w:numId w:val="6"/>
-        </w:numPr>
-      </w:pPr>
-      <w:r>
-        <w:t>Distance = crowd area</w:t>
-      </w:r>
-    </w:p>
-    <w:p>
-      <w:pPr>
-        <w:pStyle w:val="NormalWeb"/>
-      </w:pPr>
-      <w:r>
-        <w:t>Goal:</w:t>
-      </w:r>
-    </w:p>
-    <w:p>
-      <w:pPr>
-        <w:pStyle w:val="NormalWeb"/>
-      </w:pPr>
-      <w:r>
-        <w:t>Max people per minute</w:t>
+        <w:rPr>
+          <w:rStyle w:val="Strong"/>
+        </w:rPr>
+        <w:t>Find longest transaction chain</w:t>
+      </w:r>
+      <w:r>
+        <w:br/>
+        <w:t>with no repeated user ID</w:t>
+      </w:r>
+      <w:r>
+        <w:br/>
+        <w:t>→ detect bot activity</w:t>
       </w:r>
     </w:p>
     <w:p>
@@ -620,7 +568,7 @@
           <w:noProof/>
         </w:rPr>
         <w:pict>
-          <v:rect id="_x0000_i1041" alt="" style="width:451.3pt;height:.05pt;mso-width-percent:0;mso-height-percent:0;mso-width-percent:0;mso-height-percent:0" o:hralign="center" o:hrstd="t" o:hr="t" fillcolor="#a0a0a0" stroked="f"/>
+          <v:rect id="_x0000_i1028" alt="" style="width:451.3pt;height:.05pt;mso-width-percent:0;mso-height-percent:0;mso-width-percent:0;mso-height-percent:0" o:hralign="center" o:hrstd="t" o:hr="t" fillcolor="#a0a0a0" stroked="f"/>
         </w:pict>
       </w:r>
     </w:p>
@@ -629,8 +577,7 @@
         <w:pStyle w:val="Heading2"/>
       </w:pPr>
       <w:r>
-        <w:lastRenderedPageBreak/>
-        <w:t>4</w:t>
+        <w:t>3</w:t>
       </w:r>
       <w:r>
         <w:rPr>
@@ -639,61 +586,22 @@
         <w:t>️⃣</w:t>
       </w:r>
       <w:r>
-        <w:t xml:space="preserve"> Solar Panel Placement </w:t>
-      </w:r>
+        <w:t xml:space="preserve"> Browser History Optimization</w:t>
+      </w:r>
+    </w:p>
+    <w:p>
+      <w:pPr>
+        <w:pStyle w:val="NormalWeb"/>
+      </w:pPr>
       <w:r>
         <w:rPr>
-          <w:rFonts w:ascii="Apple Color Emoji" w:hAnsi="Apple Color Emoji" w:cs="Apple Color Emoji"/>
+          <w:rStyle w:val="Strong"/>
         </w:rPr>
-        <w:t>☀️</w:t>
-      </w:r>
-    </w:p>
-    <w:p>
-      <w:pPr>
-        <w:pStyle w:val="NormalWeb"/>
-      </w:pPr>
-      <w:r>
-        <w:t>Two towers:</w:t>
-      </w:r>
-    </w:p>
-    <w:p>
-      <w:pPr>
-        <w:pStyle w:val="NormalWeb"/>
-        <w:numPr>
-          <w:ilvl w:val="0"/>
-          <w:numId w:val="7"/>
-        </w:numPr>
-      </w:pPr>
-      <w:r>
-        <w:t>Lower height limits coverage</w:t>
-      </w:r>
-    </w:p>
-    <w:p>
-      <w:pPr>
-        <w:pStyle w:val="NormalWeb"/>
-        <w:numPr>
-          <w:ilvl w:val="0"/>
-          <w:numId w:val="7"/>
-        </w:numPr>
-      </w:pPr>
-      <w:r>
-        <w:t>Distance = land width</w:t>
-      </w:r>
-    </w:p>
-    <w:p>
-      <w:pPr>
-        <w:pStyle w:val="NormalWeb"/>
-      </w:pPr>
-      <w:r>
-        <w:t>Goal:</w:t>
-      </w:r>
-    </w:p>
-    <w:p>
-      <w:pPr>
-        <w:pStyle w:val="NormalWeb"/>
-      </w:pPr>
-      <w:r>
-        <w:t>Max energy capture</w:t>
+        <w:t>Longest browsing streak</w:t>
+      </w:r>
+      <w:r>
+        <w:br/>
+        <w:t>without revisiting same website</w:t>
       </w:r>
     </w:p>
     <w:p>
@@ -702,7 +610,7 @@
           <w:noProof/>
         </w:rPr>
         <w:pict>
-          <v:rect id="_x0000_i1040" alt="" style="width:451.3pt;height:.05pt;mso-width-percent:0;mso-height-percent:0;mso-width-percent:0;mso-height-percent:0" o:hralign="center" o:hrstd="t" o:hr="t" fillcolor="#a0a0a0" stroked="f"/>
+          <v:rect id="_x0000_i1027" alt="" style="width:451.3pt;height:.05pt;mso-width-percent:0;mso-height-percent:0;mso-width-percent:0;mso-height-percent:0" o:hralign="center" o:hrstd="t" o:hr="t" fillcolor="#a0a0a0" stroked="f"/>
         </w:pict>
       </w:r>
     </w:p>
@@ -711,22 +619,16 @@
         <w:pStyle w:val="Heading2"/>
       </w:pPr>
       <w:r>
-        <w:t>5️</w:t>
-      </w:r>
-      <w:r>
-        <w:rPr>
-          <w:rFonts w:ascii="Segoe UI Symbol" w:hAnsi="Segoe UI Symbol" w:cs="Segoe UI Symbol"/>
-        </w:rPr>
-        <w:t>⃣</w:t>
-      </w:r>
-      <w:r>
-        <w:t xml:space="preserve"> Business Partnerships </w:t>
+        <w:t>4</w:t>
       </w:r>
       <w:r>
         <w:rPr>
           <w:rFonts w:ascii="Apple Color Emoji" w:hAnsi="Apple Color Emoji" w:cs="Apple Color Emoji"/>
         </w:rPr>
-        <w:t>🤝</w:t>
+        <w:t>️⃣</w:t>
+      </w:r>
+      <w:r>
+        <w:t xml:space="preserve"> Gaming (Anti-cheat)</w:t>
       </w:r>
     </w:p>
     <w:p>
@@ -734,47 +636,25 @@
         <w:pStyle w:val="NormalWeb"/>
       </w:pPr>
       <w:r>
-        <w:t>Two partners:</w:t>
+        <w:t>Detect:</w:t>
       </w:r>
     </w:p>
     <w:p>
       <w:pPr>
         <w:pStyle w:val="NormalWeb"/>
-        <w:numPr>
-          <w:ilvl w:val="0"/>
-          <w:numId w:val="8"/>
-        </w:numPr>
-      </w:pPr>
-      <w:r>
-        <w:t>Weaker partner limits growth</w:t>
-      </w:r>
-    </w:p>
-    <w:p>
-      <w:pPr>
-        <w:pStyle w:val="NormalWeb"/>
-        <w:numPr>
-          <w:ilvl w:val="0"/>
-          <w:numId w:val="8"/>
-        </w:numPr>
-      </w:pPr>
-      <w:r>
-        <w:t>Distance = market reach</w:t>
-      </w:r>
-    </w:p>
-    <w:p>
-      <w:pPr>
-        <w:pStyle w:val="NormalWeb"/>
-      </w:pPr>
-      <w:r>
-        <w:t>Goal:</w:t>
-      </w:r>
-    </w:p>
-    <w:p>
-      <w:pPr>
-        <w:pStyle w:val="NormalWeb"/>
-      </w:pPr>
-      <w:r>
-        <w:t>Best pair for max revenue</w:t>
+      </w:pPr>
+      <w:r>
+        <w:t xml:space="preserve">Longest sequence of </w:t>
+      </w:r>
+      <w:r>
+        <w:rPr>
+          <w:rStyle w:val="Strong"/>
+        </w:rPr>
+        <w:t>unique moves</w:t>
+      </w:r>
+      <w:r>
+        <w:br/>
+        <w:t>Bots repeat patterns fast.</w:t>
       </w:r>
     </w:p>
     <w:p>
@@ -783,22 +663,25 @@
           <w:noProof/>
         </w:rPr>
         <w:pict>
-          <v:rect id="_x0000_i1039" alt="" style="width:451.3pt;height:.05pt;mso-width-percent:0;mso-height-percent:0;mso-width-percent:0;mso-height-percent:0" o:hralign="center" o:hrstd="t" o:hr="t" fillcolor="#a0a0a0" stroked="f"/>
+          <v:rect id="_x0000_i1026" alt="" style="width:451.3pt;height:.05pt;mso-width-percent:0;mso-height-percent:0;mso-width-percent:0;mso-height-percent:0" o:hralign="center" o:hrstd="t" o:hr="t" fillcolor="#a0a0a0" stroked="f"/>
         </w:pict>
       </w:r>
     </w:p>
     <w:p>
       <w:pPr>
-        <w:pStyle w:val="Heading1"/>
-      </w:pPr>
+        <w:pStyle w:val="Heading2"/>
+      </w:pPr>
+      <w:r>
+        <w:t>5</w:t>
+      </w:r>
       <w:r>
         <w:rPr>
           <w:rFonts w:ascii="Apple Color Emoji" w:hAnsi="Apple Color Emoji" w:cs="Apple Color Emoji"/>
         </w:rPr>
-        <w:t>🧠</w:t>
-      </w:r>
-      <w:r>
-        <w:t xml:space="preserve"> Pattern Recognition</w:t>
+        <w:t>️⃣</w:t>
+      </w:r>
+      <w:r>
+        <w:t xml:space="preserve"> Text Compression</w:t>
       </w:r>
     </w:p>
     <w:p>
@@ -806,69 +689,63 @@
         <w:pStyle w:val="NormalWeb"/>
       </w:pPr>
       <w:r>
-        <w:t>Use this technique when:</w:t>
+        <w:t>Find:</w:t>
       </w:r>
     </w:p>
     <w:p>
       <w:pPr>
         <w:pStyle w:val="NormalWeb"/>
       </w:pPr>
+      <w:r>
+        <w:lastRenderedPageBreak/>
+        <w:t>Longest unique substring</w:t>
+      </w:r>
+      <w:r>
+        <w:br/>
+        <w:t>to optimize encoding</w:t>
+      </w:r>
+    </w:p>
+    <w:p>
+      <w:r>
+        <w:rPr>
+          <w:noProof/>
+        </w:rPr>
+        <w:pict>
+          <v:rect id="_x0000_i1025" alt="" style="width:451.3pt;height:.05pt;mso-width-percent:0;mso-height-percent:0;mso-width-percent:0;mso-height-percent:0" o:hralign="center" o:hrstd="t" o:hr="t" fillcolor="#a0a0a0" stroked="f"/>
+        </w:pict>
+      </w:r>
+    </w:p>
+    <w:p>
+      <w:pPr>
+        <w:pStyle w:val="Heading2"/>
+      </w:pPr>
+      <w:r>
+        <w:t>6</w:t>
+      </w:r>
       <w:r>
         <w:rPr>
           <w:rFonts w:ascii="Apple Color Emoji" w:hAnsi="Apple Color Emoji" w:cs="Apple Color Emoji"/>
         </w:rPr>
-        <w:t>✔</w:t>
-      </w:r>
-      <w:r>
-        <w:t xml:space="preserve"> You have </w:t>
-      </w:r>
-      <w:r>
-        <w:rPr>
-          <w:rStyle w:val="Strong"/>
-        </w:rPr>
-        <w:t>two ends</w:t>
-      </w:r>
-      <w:r>
-        <w:br/>
-      </w:r>
-      <w:r>
-        <w:rPr>
-          <w:rFonts w:ascii="Apple Color Emoji" w:hAnsi="Apple Color Emoji" w:cs="Apple Color Emoji"/>
-        </w:rPr>
-        <w:t>✔</w:t>
-      </w:r>
-      <w:r>
-        <w:t xml:space="preserve"> Width shrinks</w:t>
-      </w:r>
-      <w:r>
-        <w:br/>
-      </w:r>
-      <w:r>
-        <w:rPr>
-          <w:rFonts w:ascii="Apple Color Emoji" w:hAnsi="Apple Color Emoji" w:cs="Apple Color Emoji"/>
-        </w:rPr>
-        <w:t>✔</w:t>
-      </w:r>
-      <w:r>
-        <w:t xml:space="preserve"> Min value limits result</w:t>
-      </w:r>
-      <w:r>
-        <w:br/>
-      </w:r>
-      <w:r>
-        <w:rPr>
-          <w:rFonts w:ascii="Apple Color Emoji" w:hAnsi="Apple Color Emoji" w:cs="Apple Color Emoji"/>
-        </w:rPr>
-        <w:t>✔</w:t>
-      </w:r>
-      <w:r>
-        <w:t xml:space="preserve"> Need </w:t>
-      </w:r>
-      <w:r>
-        <w:rPr>
-          <w:rStyle w:val="Strong"/>
-        </w:rPr>
-        <w:t>maximum product</w:t>
+        <w:t>️⃣</w:t>
+      </w:r>
+      <w:r>
+        <w:t xml:space="preserve"> Log Analysis</w:t>
+      </w:r>
+    </w:p>
+    <w:p>
+      <w:pPr>
+        <w:pStyle w:val="NormalWeb"/>
+      </w:pPr>
+      <w:r>
+        <w:t>Find:</w:t>
+      </w:r>
+    </w:p>
+    <w:p>
+      <w:pPr>
+        <w:pStyle w:val="NormalWeb"/>
+      </w:pPr>
+      <w:r>
+        <w:t>Longest session without repeated error code</w:t>
       </w:r>
     </w:p>
     <w:p/>
@@ -1481,6 +1358,155 @@
     </w:lvl>
   </w:abstractNum>
   <w:abstractNum w:abstractNumId="4" w15:restartNumberingAfterBreak="0">
+    <w:nsid w:val="2DD6390C"/>
+    <w:multiLevelType w:val="multilevel"/>
+    <w:tmpl w:val="A23C7414"/>
+    <w:lvl w:ilvl="0">
+      <w:start w:val="1"/>
+      <w:numFmt w:val="bullet"/>
+      <w:lvlText w:val=""/>
+      <w:lvlJc w:val="left"/>
+      <w:pPr>
+        <w:tabs>
+          <w:tab w:val="num" w:pos="720"/>
+        </w:tabs>
+        <w:ind w:left="720" w:hanging="360"/>
+      </w:pPr>
+      <w:rPr>
+        <w:rFonts w:ascii="Symbol" w:hAnsi="Symbol" w:hint="default"/>
+        <w:sz w:val="20"/>
+      </w:rPr>
+    </w:lvl>
+    <w:lvl w:ilvl="1" w:tentative="1">
+      <w:start w:val="1"/>
+      <w:numFmt w:val="bullet"/>
+      <w:lvlText w:val="o"/>
+      <w:lvlJc w:val="left"/>
+      <w:pPr>
+        <w:tabs>
+          <w:tab w:val="num" w:pos="1440"/>
+        </w:tabs>
+        <w:ind w:left="1440" w:hanging="360"/>
+      </w:pPr>
+      <w:rPr>
+        <w:rFonts w:ascii="Courier New" w:hAnsi="Courier New" w:hint="default"/>
+        <w:sz w:val="20"/>
+      </w:rPr>
+    </w:lvl>
+    <w:lvl w:ilvl="2" w:tentative="1">
+      <w:start w:val="1"/>
+      <w:numFmt w:val="bullet"/>
+      <w:lvlText w:val=""/>
+      <w:lvlJc w:val="left"/>
+      <w:pPr>
+        <w:tabs>
+          <w:tab w:val="num" w:pos="2160"/>
+        </w:tabs>
+        <w:ind w:left="2160" w:hanging="360"/>
+      </w:pPr>
+      <w:rPr>
+        <w:rFonts w:ascii="Wingdings" w:hAnsi="Wingdings" w:hint="default"/>
+        <w:sz w:val="20"/>
+      </w:rPr>
+    </w:lvl>
+    <w:lvl w:ilvl="3" w:tentative="1">
+      <w:start w:val="1"/>
+      <w:numFmt w:val="bullet"/>
+      <w:lvlText w:val=""/>
+      <w:lvlJc w:val="left"/>
+      <w:pPr>
+        <w:tabs>
+          <w:tab w:val="num" w:pos="2880"/>
+        </w:tabs>
+        <w:ind w:left="2880" w:hanging="360"/>
+      </w:pPr>
+      <w:rPr>
+        <w:rFonts w:ascii="Wingdings" w:hAnsi="Wingdings" w:hint="default"/>
+        <w:sz w:val="20"/>
+      </w:rPr>
+    </w:lvl>
+    <w:lvl w:ilvl="4" w:tentative="1">
+      <w:start w:val="1"/>
+      <w:numFmt w:val="bullet"/>
+      <w:lvlText w:val=""/>
+      <w:lvlJc w:val="left"/>
+      <w:pPr>
+        <w:tabs>
+          <w:tab w:val="num" w:pos="3600"/>
+        </w:tabs>
+        <w:ind w:left="3600" w:hanging="360"/>
+      </w:pPr>
+      <w:rPr>
+        <w:rFonts w:ascii="Wingdings" w:hAnsi="Wingdings" w:hint="default"/>
+        <w:sz w:val="20"/>
+      </w:rPr>
+    </w:lvl>
+    <w:lvl w:ilvl="5" w:tentative="1">
+      <w:start w:val="1"/>
+      <w:numFmt w:val="bullet"/>
+      <w:lvlText w:val=""/>
+      <w:lvlJc w:val="left"/>
+      <w:pPr>
+        <w:tabs>
+          <w:tab w:val="num" w:pos="4320"/>
+        </w:tabs>
+        <w:ind w:left="4320" w:hanging="360"/>
+      </w:pPr>
+      <w:rPr>
+        <w:rFonts w:ascii="Wingdings" w:hAnsi="Wingdings" w:hint="default"/>
+        <w:sz w:val="20"/>
+      </w:rPr>
+    </w:lvl>
+    <w:lvl w:ilvl="6" w:tentative="1">
+      <w:start w:val="1"/>
+      <w:numFmt w:val="bullet"/>
+      <w:lvlText w:val=""/>
+      <w:lvlJc w:val="left"/>
+      <w:pPr>
+        <w:tabs>
+          <w:tab w:val="num" w:pos="5040"/>
+        </w:tabs>
+        <w:ind w:left="5040" w:hanging="360"/>
+      </w:pPr>
+      <w:rPr>
+        <w:rFonts w:ascii="Wingdings" w:hAnsi="Wingdings" w:hint="default"/>
+        <w:sz w:val="20"/>
+      </w:rPr>
+    </w:lvl>
+    <w:lvl w:ilvl="7" w:tentative="1">
+      <w:start w:val="1"/>
+      <w:numFmt w:val="bullet"/>
+      <w:lvlText w:val=""/>
+      <w:lvlJc w:val="left"/>
+      <w:pPr>
+        <w:tabs>
+          <w:tab w:val="num" w:pos="5760"/>
+        </w:tabs>
+        <w:ind w:left="5760" w:hanging="360"/>
+      </w:pPr>
+      <w:rPr>
+        <w:rFonts w:ascii="Wingdings" w:hAnsi="Wingdings" w:hint="default"/>
+        <w:sz w:val="20"/>
+      </w:rPr>
+    </w:lvl>
+    <w:lvl w:ilvl="8" w:tentative="1">
+      <w:start w:val="1"/>
+      <w:numFmt w:val="bullet"/>
+      <w:lvlText w:val=""/>
+      <w:lvlJc w:val="left"/>
+      <w:pPr>
+        <w:tabs>
+          <w:tab w:val="num" w:pos="6480"/>
+        </w:tabs>
+        <w:ind w:left="6480" w:hanging="360"/>
+      </w:pPr>
+      <w:rPr>
+        <w:rFonts w:ascii="Wingdings" w:hAnsi="Wingdings" w:hint="default"/>
+        <w:sz w:val="20"/>
+      </w:rPr>
+    </w:lvl>
+  </w:abstractNum>
+  <w:abstractNum w:abstractNumId="5" w15:restartNumberingAfterBreak="0">
     <w:nsid w:val="3CB077C0"/>
     <w:multiLevelType w:val="multilevel"/>
     <w:tmpl w:val="B2ACDFB6"/>
@@ -1629,7 +1655,156 @@
       </w:rPr>
     </w:lvl>
   </w:abstractNum>
-  <w:abstractNum w:abstractNumId="5" w15:restartNumberingAfterBreak="0">
+  <w:abstractNum w:abstractNumId="6" w15:restartNumberingAfterBreak="0">
+    <w:nsid w:val="46642FAB"/>
+    <w:multiLevelType w:val="multilevel"/>
+    <w:tmpl w:val="00D2C968"/>
+    <w:lvl w:ilvl="0">
+      <w:start w:val="1"/>
+      <w:numFmt w:val="bullet"/>
+      <w:lvlText w:val=""/>
+      <w:lvlJc w:val="left"/>
+      <w:pPr>
+        <w:tabs>
+          <w:tab w:val="num" w:pos="720"/>
+        </w:tabs>
+        <w:ind w:left="720" w:hanging="360"/>
+      </w:pPr>
+      <w:rPr>
+        <w:rFonts w:ascii="Symbol" w:hAnsi="Symbol" w:hint="default"/>
+        <w:sz w:val="20"/>
+      </w:rPr>
+    </w:lvl>
+    <w:lvl w:ilvl="1">
+      <w:start w:val="1"/>
+      <w:numFmt w:val="bullet"/>
+      <w:lvlText w:val="o"/>
+      <w:lvlJc w:val="left"/>
+      <w:pPr>
+        <w:tabs>
+          <w:tab w:val="num" w:pos="1440"/>
+        </w:tabs>
+        <w:ind w:left="1440" w:hanging="360"/>
+      </w:pPr>
+      <w:rPr>
+        <w:rFonts w:ascii="Courier New" w:hAnsi="Courier New" w:hint="default"/>
+        <w:sz w:val="20"/>
+      </w:rPr>
+    </w:lvl>
+    <w:lvl w:ilvl="2" w:tentative="1">
+      <w:start w:val="1"/>
+      <w:numFmt w:val="bullet"/>
+      <w:lvlText w:val=""/>
+      <w:lvlJc w:val="left"/>
+      <w:pPr>
+        <w:tabs>
+          <w:tab w:val="num" w:pos="2160"/>
+        </w:tabs>
+        <w:ind w:left="2160" w:hanging="360"/>
+      </w:pPr>
+      <w:rPr>
+        <w:rFonts w:ascii="Wingdings" w:hAnsi="Wingdings" w:hint="default"/>
+        <w:sz w:val="20"/>
+      </w:rPr>
+    </w:lvl>
+    <w:lvl w:ilvl="3" w:tentative="1">
+      <w:start w:val="1"/>
+      <w:numFmt w:val="bullet"/>
+      <w:lvlText w:val=""/>
+      <w:lvlJc w:val="left"/>
+      <w:pPr>
+        <w:tabs>
+          <w:tab w:val="num" w:pos="2880"/>
+        </w:tabs>
+        <w:ind w:left="2880" w:hanging="360"/>
+      </w:pPr>
+      <w:rPr>
+        <w:rFonts w:ascii="Wingdings" w:hAnsi="Wingdings" w:hint="default"/>
+        <w:sz w:val="20"/>
+      </w:rPr>
+    </w:lvl>
+    <w:lvl w:ilvl="4" w:tentative="1">
+      <w:start w:val="1"/>
+      <w:numFmt w:val="bullet"/>
+      <w:lvlText w:val=""/>
+      <w:lvlJc w:val="left"/>
+      <w:pPr>
+        <w:tabs>
+          <w:tab w:val="num" w:pos="3600"/>
+        </w:tabs>
+        <w:ind w:left="3600" w:hanging="360"/>
+      </w:pPr>
+      <w:rPr>
+        <w:rFonts w:ascii="Wingdings" w:hAnsi="Wingdings" w:hint="default"/>
+        <w:sz w:val="20"/>
+      </w:rPr>
+    </w:lvl>
+    <w:lvl w:ilvl="5" w:tentative="1">
+      <w:start w:val="1"/>
+      <w:numFmt w:val="bullet"/>
+      <w:lvlText w:val=""/>
+      <w:lvlJc w:val="left"/>
+      <w:pPr>
+        <w:tabs>
+          <w:tab w:val="num" w:pos="4320"/>
+        </w:tabs>
+        <w:ind w:left="4320" w:hanging="360"/>
+      </w:pPr>
+      <w:rPr>
+        <w:rFonts w:ascii="Wingdings" w:hAnsi="Wingdings" w:hint="default"/>
+        <w:sz w:val="20"/>
+      </w:rPr>
+    </w:lvl>
+    <w:lvl w:ilvl="6" w:tentative="1">
+      <w:start w:val="1"/>
+      <w:numFmt w:val="bullet"/>
+      <w:lvlText w:val=""/>
+      <w:lvlJc w:val="left"/>
+      <w:pPr>
+        <w:tabs>
+          <w:tab w:val="num" w:pos="5040"/>
+        </w:tabs>
+        <w:ind w:left="5040" w:hanging="360"/>
+      </w:pPr>
+      <w:rPr>
+        <w:rFonts w:ascii="Wingdings" w:hAnsi="Wingdings" w:hint="default"/>
+        <w:sz w:val="20"/>
+      </w:rPr>
+    </w:lvl>
+    <w:lvl w:ilvl="7" w:tentative="1">
+      <w:start w:val="1"/>
+      <w:numFmt w:val="bullet"/>
+      <w:lvlText w:val=""/>
+      <w:lvlJc w:val="left"/>
+      <w:pPr>
+        <w:tabs>
+          <w:tab w:val="num" w:pos="5760"/>
+        </w:tabs>
+        <w:ind w:left="5760" w:hanging="360"/>
+      </w:pPr>
+      <w:rPr>
+        <w:rFonts w:ascii="Wingdings" w:hAnsi="Wingdings" w:hint="default"/>
+        <w:sz w:val="20"/>
+      </w:rPr>
+    </w:lvl>
+    <w:lvl w:ilvl="8" w:tentative="1">
+      <w:start w:val="1"/>
+      <w:numFmt w:val="bullet"/>
+      <w:lvlText w:val=""/>
+      <w:lvlJc w:val="left"/>
+      <w:pPr>
+        <w:tabs>
+          <w:tab w:val="num" w:pos="6480"/>
+        </w:tabs>
+        <w:ind w:left="6480" w:hanging="360"/>
+      </w:pPr>
+      <w:rPr>
+        <w:rFonts w:ascii="Wingdings" w:hAnsi="Wingdings" w:hint="default"/>
+        <w:sz w:val="20"/>
+      </w:rPr>
+    </w:lvl>
+  </w:abstractNum>
+  <w:abstractNum w:abstractNumId="7" w15:restartNumberingAfterBreak="0">
     <w:nsid w:val="54592FE5"/>
     <w:multiLevelType w:val="multilevel"/>
     <w:tmpl w:val="39803490"/>
@@ -1778,7 +1953,7 @@
       </w:rPr>
     </w:lvl>
   </w:abstractNum>
-  <w:abstractNum w:abstractNumId="6" w15:restartNumberingAfterBreak="0">
+  <w:abstractNum w:abstractNumId="8" w15:restartNumberingAfterBreak="0">
     <w:nsid w:val="5D56040A"/>
     <w:multiLevelType w:val="multilevel"/>
     <w:tmpl w:val="43D83214"/>
@@ -1927,7 +2102,7 @@
       </w:rPr>
     </w:lvl>
   </w:abstractNum>
-  <w:abstractNum w:abstractNumId="7" w15:restartNumberingAfterBreak="0">
+  <w:abstractNum w:abstractNumId="9" w15:restartNumberingAfterBreak="0">
     <w:nsid w:val="674D437C"/>
     <w:multiLevelType w:val="multilevel"/>
     <w:tmpl w:val="690085E4"/>
@@ -2038,6 +2213,385 @@
         </w:tabs>
         <w:ind w:left="6480" w:hanging="360"/>
       </w:pPr>
+    </w:lvl>
+  </w:abstractNum>
+  <w:abstractNum w:abstractNumId="10" w15:restartNumberingAfterBreak="0">
+    <w:nsid w:val="6DFC3431"/>
+    <w:multiLevelType w:val="multilevel"/>
+    <w:tmpl w:val="143ED170"/>
+    <w:lvl w:ilvl="0">
+      <w:start w:val="1"/>
+      <w:numFmt w:val="decimal"/>
+      <w:lvlText w:val="%1."/>
+      <w:lvlJc w:val="left"/>
+      <w:pPr>
+        <w:tabs>
+          <w:tab w:val="num" w:pos="720"/>
+        </w:tabs>
+        <w:ind w:left="720" w:hanging="360"/>
+      </w:pPr>
+    </w:lvl>
+    <w:lvl w:ilvl="1">
+      <w:start w:val="1"/>
+      <w:numFmt w:val="bullet"/>
+      <w:lvlText w:val="o"/>
+      <w:lvlJc w:val="left"/>
+      <w:pPr>
+        <w:tabs>
+          <w:tab w:val="num" w:pos="1440"/>
+        </w:tabs>
+        <w:ind w:left="1440" w:hanging="360"/>
+      </w:pPr>
+      <w:rPr>
+        <w:rFonts w:ascii="Courier New" w:hAnsi="Courier New" w:hint="default"/>
+        <w:sz w:val="20"/>
+      </w:rPr>
+    </w:lvl>
+    <w:lvl w:ilvl="2" w:tentative="1">
+      <w:start w:val="1"/>
+      <w:numFmt w:val="decimal"/>
+      <w:lvlText w:val="%3."/>
+      <w:lvlJc w:val="left"/>
+      <w:pPr>
+        <w:tabs>
+          <w:tab w:val="num" w:pos="2160"/>
+        </w:tabs>
+        <w:ind w:left="2160" w:hanging="360"/>
+      </w:pPr>
+    </w:lvl>
+    <w:lvl w:ilvl="3" w:tentative="1">
+      <w:start w:val="1"/>
+      <w:numFmt w:val="decimal"/>
+      <w:lvlText w:val="%4."/>
+      <w:lvlJc w:val="left"/>
+      <w:pPr>
+        <w:tabs>
+          <w:tab w:val="num" w:pos="2880"/>
+        </w:tabs>
+        <w:ind w:left="2880" w:hanging="360"/>
+      </w:pPr>
+    </w:lvl>
+    <w:lvl w:ilvl="4" w:tentative="1">
+      <w:start w:val="1"/>
+      <w:numFmt w:val="decimal"/>
+      <w:lvlText w:val="%5."/>
+      <w:lvlJc w:val="left"/>
+      <w:pPr>
+        <w:tabs>
+          <w:tab w:val="num" w:pos="3600"/>
+        </w:tabs>
+        <w:ind w:left="3600" w:hanging="360"/>
+      </w:pPr>
+    </w:lvl>
+    <w:lvl w:ilvl="5" w:tentative="1">
+      <w:start w:val="1"/>
+      <w:numFmt w:val="decimal"/>
+      <w:lvlText w:val="%6."/>
+      <w:lvlJc w:val="left"/>
+      <w:pPr>
+        <w:tabs>
+          <w:tab w:val="num" w:pos="4320"/>
+        </w:tabs>
+        <w:ind w:left="4320" w:hanging="360"/>
+      </w:pPr>
+    </w:lvl>
+    <w:lvl w:ilvl="6" w:tentative="1">
+      <w:start w:val="1"/>
+      <w:numFmt w:val="decimal"/>
+      <w:lvlText w:val="%7."/>
+      <w:lvlJc w:val="left"/>
+      <w:pPr>
+        <w:tabs>
+          <w:tab w:val="num" w:pos="5040"/>
+        </w:tabs>
+        <w:ind w:left="5040" w:hanging="360"/>
+      </w:pPr>
+    </w:lvl>
+    <w:lvl w:ilvl="7" w:tentative="1">
+      <w:start w:val="1"/>
+      <w:numFmt w:val="decimal"/>
+      <w:lvlText w:val="%8."/>
+      <w:lvlJc w:val="left"/>
+      <w:pPr>
+        <w:tabs>
+          <w:tab w:val="num" w:pos="5760"/>
+        </w:tabs>
+        <w:ind w:left="5760" w:hanging="360"/>
+      </w:pPr>
+    </w:lvl>
+    <w:lvl w:ilvl="8" w:tentative="1">
+      <w:start w:val="1"/>
+      <w:numFmt w:val="decimal"/>
+      <w:lvlText w:val="%9."/>
+      <w:lvlJc w:val="left"/>
+      <w:pPr>
+        <w:tabs>
+          <w:tab w:val="num" w:pos="6480"/>
+        </w:tabs>
+        <w:ind w:left="6480" w:hanging="360"/>
+      </w:pPr>
+    </w:lvl>
+  </w:abstractNum>
+  <w:abstractNum w:abstractNumId="11" w15:restartNumberingAfterBreak="0">
+    <w:nsid w:val="77A711BB"/>
+    <w:multiLevelType w:val="multilevel"/>
+    <w:tmpl w:val="EB14225E"/>
+    <w:lvl w:ilvl="0">
+      <w:start w:val="1"/>
+      <w:numFmt w:val="decimal"/>
+      <w:lvlText w:val="%1."/>
+      <w:lvlJc w:val="left"/>
+      <w:pPr>
+        <w:tabs>
+          <w:tab w:val="num" w:pos="720"/>
+        </w:tabs>
+        <w:ind w:left="720" w:hanging="360"/>
+      </w:pPr>
+    </w:lvl>
+    <w:lvl w:ilvl="1" w:tentative="1">
+      <w:start w:val="1"/>
+      <w:numFmt w:val="decimal"/>
+      <w:lvlText w:val="%2."/>
+      <w:lvlJc w:val="left"/>
+      <w:pPr>
+        <w:tabs>
+          <w:tab w:val="num" w:pos="1440"/>
+        </w:tabs>
+        <w:ind w:left="1440" w:hanging="360"/>
+      </w:pPr>
+    </w:lvl>
+    <w:lvl w:ilvl="2" w:tentative="1">
+      <w:start w:val="1"/>
+      <w:numFmt w:val="decimal"/>
+      <w:lvlText w:val="%3."/>
+      <w:lvlJc w:val="left"/>
+      <w:pPr>
+        <w:tabs>
+          <w:tab w:val="num" w:pos="2160"/>
+        </w:tabs>
+        <w:ind w:left="2160" w:hanging="360"/>
+      </w:pPr>
+    </w:lvl>
+    <w:lvl w:ilvl="3" w:tentative="1">
+      <w:start w:val="1"/>
+      <w:numFmt w:val="decimal"/>
+      <w:lvlText w:val="%4."/>
+      <w:lvlJc w:val="left"/>
+      <w:pPr>
+        <w:tabs>
+          <w:tab w:val="num" w:pos="2880"/>
+        </w:tabs>
+        <w:ind w:left="2880" w:hanging="360"/>
+      </w:pPr>
+    </w:lvl>
+    <w:lvl w:ilvl="4" w:tentative="1">
+      <w:start w:val="1"/>
+      <w:numFmt w:val="decimal"/>
+      <w:lvlText w:val="%5."/>
+      <w:lvlJc w:val="left"/>
+      <w:pPr>
+        <w:tabs>
+          <w:tab w:val="num" w:pos="3600"/>
+        </w:tabs>
+        <w:ind w:left="3600" w:hanging="360"/>
+      </w:pPr>
+    </w:lvl>
+    <w:lvl w:ilvl="5" w:tentative="1">
+      <w:start w:val="1"/>
+      <w:numFmt w:val="decimal"/>
+      <w:lvlText w:val="%6."/>
+      <w:lvlJc w:val="left"/>
+      <w:pPr>
+        <w:tabs>
+          <w:tab w:val="num" w:pos="4320"/>
+        </w:tabs>
+        <w:ind w:left="4320" w:hanging="360"/>
+      </w:pPr>
+    </w:lvl>
+    <w:lvl w:ilvl="6" w:tentative="1">
+      <w:start w:val="1"/>
+      <w:numFmt w:val="decimal"/>
+      <w:lvlText w:val="%7."/>
+      <w:lvlJc w:val="left"/>
+      <w:pPr>
+        <w:tabs>
+          <w:tab w:val="num" w:pos="5040"/>
+        </w:tabs>
+        <w:ind w:left="5040" w:hanging="360"/>
+      </w:pPr>
+    </w:lvl>
+    <w:lvl w:ilvl="7" w:tentative="1">
+      <w:start w:val="1"/>
+      <w:numFmt w:val="decimal"/>
+      <w:lvlText w:val="%8."/>
+      <w:lvlJc w:val="left"/>
+      <w:pPr>
+        <w:tabs>
+          <w:tab w:val="num" w:pos="5760"/>
+        </w:tabs>
+        <w:ind w:left="5760" w:hanging="360"/>
+      </w:pPr>
+    </w:lvl>
+    <w:lvl w:ilvl="8" w:tentative="1">
+      <w:start w:val="1"/>
+      <w:numFmt w:val="decimal"/>
+      <w:lvlText w:val="%9."/>
+      <w:lvlJc w:val="left"/>
+      <w:pPr>
+        <w:tabs>
+          <w:tab w:val="num" w:pos="6480"/>
+        </w:tabs>
+        <w:ind w:left="6480" w:hanging="360"/>
+      </w:pPr>
+    </w:lvl>
+  </w:abstractNum>
+  <w:abstractNum w:abstractNumId="12" w15:restartNumberingAfterBreak="0">
+    <w:nsid w:val="7D1C631D"/>
+    <w:multiLevelType w:val="multilevel"/>
+    <w:tmpl w:val="262E1AE2"/>
+    <w:lvl w:ilvl="0">
+      <w:start w:val="1"/>
+      <w:numFmt w:val="bullet"/>
+      <w:lvlText w:val=""/>
+      <w:lvlJc w:val="left"/>
+      <w:pPr>
+        <w:tabs>
+          <w:tab w:val="num" w:pos="720"/>
+        </w:tabs>
+        <w:ind w:left="720" w:hanging="360"/>
+      </w:pPr>
+      <w:rPr>
+        <w:rFonts w:ascii="Symbol" w:hAnsi="Symbol" w:hint="default"/>
+        <w:sz w:val="20"/>
+      </w:rPr>
+    </w:lvl>
+    <w:lvl w:ilvl="1" w:tentative="1">
+      <w:start w:val="1"/>
+      <w:numFmt w:val="bullet"/>
+      <w:lvlText w:val="o"/>
+      <w:lvlJc w:val="left"/>
+      <w:pPr>
+        <w:tabs>
+          <w:tab w:val="num" w:pos="1440"/>
+        </w:tabs>
+        <w:ind w:left="1440" w:hanging="360"/>
+      </w:pPr>
+      <w:rPr>
+        <w:rFonts w:ascii="Courier New" w:hAnsi="Courier New" w:hint="default"/>
+        <w:sz w:val="20"/>
+      </w:rPr>
+    </w:lvl>
+    <w:lvl w:ilvl="2" w:tentative="1">
+      <w:start w:val="1"/>
+      <w:numFmt w:val="bullet"/>
+      <w:lvlText w:val=""/>
+      <w:lvlJc w:val="left"/>
+      <w:pPr>
+        <w:tabs>
+          <w:tab w:val="num" w:pos="2160"/>
+        </w:tabs>
+        <w:ind w:left="2160" w:hanging="360"/>
+      </w:pPr>
+      <w:rPr>
+        <w:rFonts w:ascii="Wingdings" w:hAnsi="Wingdings" w:hint="default"/>
+        <w:sz w:val="20"/>
+      </w:rPr>
+    </w:lvl>
+    <w:lvl w:ilvl="3" w:tentative="1">
+      <w:start w:val="1"/>
+      <w:numFmt w:val="bullet"/>
+      <w:lvlText w:val=""/>
+      <w:lvlJc w:val="left"/>
+      <w:pPr>
+        <w:tabs>
+          <w:tab w:val="num" w:pos="2880"/>
+        </w:tabs>
+        <w:ind w:left="2880" w:hanging="360"/>
+      </w:pPr>
+      <w:rPr>
+        <w:rFonts w:ascii="Wingdings" w:hAnsi="Wingdings" w:hint="default"/>
+        <w:sz w:val="20"/>
+      </w:rPr>
+    </w:lvl>
+    <w:lvl w:ilvl="4" w:tentative="1">
+      <w:start w:val="1"/>
+      <w:numFmt w:val="bullet"/>
+      <w:lvlText w:val=""/>
+      <w:lvlJc w:val="left"/>
+      <w:pPr>
+        <w:tabs>
+          <w:tab w:val="num" w:pos="3600"/>
+        </w:tabs>
+        <w:ind w:left="3600" w:hanging="360"/>
+      </w:pPr>
+      <w:rPr>
+        <w:rFonts w:ascii="Wingdings" w:hAnsi="Wingdings" w:hint="default"/>
+        <w:sz w:val="20"/>
+      </w:rPr>
+    </w:lvl>
+    <w:lvl w:ilvl="5" w:tentative="1">
+      <w:start w:val="1"/>
+      <w:numFmt w:val="bullet"/>
+      <w:lvlText w:val=""/>
+      <w:lvlJc w:val="left"/>
+      <w:pPr>
+        <w:tabs>
+          <w:tab w:val="num" w:pos="4320"/>
+        </w:tabs>
+        <w:ind w:left="4320" w:hanging="360"/>
+      </w:pPr>
+      <w:rPr>
+        <w:rFonts w:ascii="Wingdings" w:hAnsi="Wingdings" w:hint="default"/>
+        <w:sz w:val="20"/>
+      </w:rPr>
+    </w:lvl>
+    <w:lvl w:ilvl="6" w:tentative="1">
+      <w:start w:val="1"/>
+      <w:numFmt w:val="bullet"/>
+      <w:lvlText w:val=""/>
+      <w:lvlJc w:val="left"/>
+      <w:pPr>
+        <w:tabs>
+          <w:tab w:val="num" w:pos="5040"/>
+        </w:tabs>
+        <w:ind w:left="5040" w:hanging="360"/>
+      </w:pPr>
+      <w:rPr>
+        <w:rFonts w:ascii="Wingdings" w:hAnsi="Wingdings" w:hint="default"/>
+        <w:sz w:val="20"/>
+      </w:rPr>
+    </w:lvl>
+    <w:lvl w:ilvl="7" w:tentative="1">
+      <w:start w:val="1"/>
+      <w:numFmt w:val="bullet"/>
+      <w:lvlText w:val=""/>
+      <w:lvlJc w:val="left"/>
+      <w:pPr>
+        <w:tabs>
+          <w:tab w:val="num" w:pos="5760"/>
+        </w:tabs>
+        <w:ind w:left="5760" w:hanging="360"/>
+      </w:pPr>
+      <w:rPr>
+        <w:rFonts w:ascii="Wingdings" w:hAnsi="Wingdings" w:hint="default"/>
+        <w:sz w:val="20"/>
+      </w:rPr>
+    </w:lvl>
+    <w:lvl w:ilvl="8" w:tentative="1">
+      <w:start w:val="1"/>
+      <w:numFmt w:val="bullet"/>
+      <w:lvlText w:val=""/>
+      <w:lvlJc w:val="left"/>
+      <w:pPr>
+        <w:tabs>
+          <w:tab w:val="num" w:pos="6480"/>
+        </w:tabs>
+        <w:ind w:left="6480" w:hanging="360"/>
+      </w:pPr>
+      <w:rPr>
+        <w:rFonts w:ascii="Wingdings" w:hAnsi="Wingdings" w:hint="default"/>
+        <w:sz w:val="20"/>
+      </w:rPr>
     </w:lvl>
   </w:abstractNum>
   <w:num w:numId="1" w16cid:durableId="7148298">
@@ -2047,22 +2601,37 @@
     <w:abstractNumId w:val="0"/>
   </w:num>
   <w:num w:numId="3" w16cid:durableId="641008307">
-    <w:abstractNumId w:val="7"/>
+    <w:abstractNumId w:val="9"/>
   </w:num>
   <w:num w:numId="4" w16cid:durableId="896163210">
     <w:abstractNumId w:val="1"/>
   </w:num>
   <w:num w:numId="5" w16cid:durableId="1179273288">
-    <w:abstractNumId w:val="4"/>
+    <w:abstractNumId w:val="5"/>
   </w:num>
   <w:num w:numId="6" w16cid:durableId="782111667">
     <w:abstractNumId w:val="2"/>
   </w:num>
   <w:num w:numId="7" w16cid:durableId="2131239740">
-    <w:abstractNumId w:val="5"/>
+    <w:abstractNumId w:val="7"/>
   </w:num>
   <w:num w:numId="8" w16cid:durableId="1845439667">
+    <w:abstractNumId w:val="8"/>
+  </w:num>
+  <w:num w:numId="9" w16cid:durableId="469441810">
+    <w:abstractNumId w:val="12"/>
+  </w:num>
+  <w:num w:numId="10" w16cid:durableId="1803958579">
+    <w:abstractNumId w:val="10"/>
+  </w:num>
+  <w:num w:numId="11" w16cid:durableId="109707795">
+    <w:abstractNumId w:val="11"/>
+  </w:num>
+  <w:num w:numId="12" w16cid:durableId="1412122634">
     <w:abstractNumId w:val="6"/>
+  </w:num>
+  <w:num w:numId="13" w16cid:durableId="2058043158">
+    <w:abstractNumId w:val="4"/>
   </w:num>
   <w:numIdMacAtCleanup w:val="8"/>
 </w:numbering>

</xml_diff>